<commit_message>
Solution to OST Project
</commit_message>
<xml_diff>
--- a/Project Report.docx
+++ b/Project Report.docx
@@ -2614,28 +2614,7 @@
           <w:sz w:val="28"/>
           <w:szCs w:val="36"/>
         </w:rPr>
-        <w:t>Submit</w:t>
-      </w:r>
-      <w:r>
-        <w:rPr>
-          <w:sz w:val="28"/>
-          <w:szCs w:val="36"/>
-        </w:rPr>
-        <w:t xml:space="preserve"> Button – Once the above information is validated, the resource is </w:t>
-      </w:r>
-      <w:r>
-        <w:rPr>
-          <w:sz w:val="28"/>
-          <w:szCs w:val="36"/>
-        </w:rPr>
-        <w:t>edited</w:t>
-      </w:r>
-      <w:r>
-        <w:rPr>
-          <w:sz w:val="28"/>
-          <w:szCs w:val="36"/>
-        </w:rPr>
-        <w:t xml:space="preserve"> and is shown on the lading page under ‘All Resources’ and ‘Your Resources’.</w:t>
+        <w:t>Submit Button – Once the above information is validated, the resource is edited and is shown on the lading page under ‘All Resources’ and ‘Your Resources’.</w:t>
       </w:r>
       <w:r>
         <w:rPr>
@@ -2787,21 +2766,7 @@
           <w:sz w:val="28"/>
           <w:szCs w:val="36"/>
         </w:rPr>
-        <w:t>When “</w:t>
-      </w:r>
-      <w:r>
-        <w:rPr>
-          <w:sz w:val="28"/>
-          <w:szCs w:val="36"/>
-        </w:rPr>
-        <w:t>RESERVE</w:t>
-      </w:r>
-      <w:r>
-        <w:rPr>
-          <w:sz w:val="28"/>
-          <w:szCs w:val="36"/>
-        </w:rPr>
-        <w:t>” button on the resource info page is clicked</w:t>
+        <w:t>When “RESERVE” button on the resource info page is clicked</w:t>
       </w:r>
       <w:r>
         <w:rPr>
@@ -3116,22 +3081,22 @@
           <w:noProof/>
         </w:rPr>
         <w:drawing>
-          <wp:anchor distT="0" distB="0" distL="114300" distR="114300" simplePos="0" relativeHeight="251673600" behindDoc="1" locked="0" layoutInCell="1" allowOverlap="1" wp14:anchorId="4A178E68" wp14:editId="04BEF930">
+          <wp:anchor distT="0" distB="0" distL="114300" distR="114300" simplePos="0" relativeHeight="251673600" behindDoc="1" locked="0" layoutInCell="1" allowOverlap="1" wp14:anchorId="64E93CD9" wp14:editId="62D03E4D">
             <wp:simplePos x="0" y="0"/>
             <wp:positionH relativeFrom="column">
-              <wp:posOffset>127000</wp:posOffset>
+              <wp:posOffset>431800</wp:posOffset>
             </wp:positionH>
             <wp:positionV relativeFrom="paragraph">
               <wp:posOffset>811530</wp:posOffset>
             </wp:positionV>
-            <wp:extent cx="5943600" cy="2306955"/>
+            <wp:extent cx="5168900" cy="2005965"/>
             <wp:effectExtent l="0" t="0" r="0" b="0"/>
             <wp:wrapTight wrapText="bothSides">
               <wp:wrapPolygon edited="0">
                 <wp:start x="0" y="0"/>
-                <wp:lineTo x="0" y="21404"/>
-                <wp:lineTo x="21531" y="21404"/>
-                <wp:lineTo x="21531" y="0"/>
+                <wp:lineTo x="0" y="21333"/>
+                <wp:lineTo x="21494" y="21333"/>
+                <wp:lineTo x="21494" y="0"/>
                 <wp:lineTo x="0" y="0"/>
               </wp:wrapPolygon>
             </wp:wrapTight>
@@ -3161,7 +3126,7 @@
                   <pic:spPr>
                     <a:xfrm>
                       <a:off x="0" y="0"/>
-                      <a:ext cx="5943600" cy="2306955"/>
+                      <a:ext cx="5168900" cy="2005965"/>
                     </a:xfrm>
                     <a:prstGeom prst="rect">
                       <a:avLst/>
@@ -3202,63 +3167,25 @@
       </w:pPr>
       <w:r>
         <w:rPr>
-          <w:sz w:val="28"/>
-          <w:szCs w:val="36"/>
-        </w:rPr>
-        <w:t>Start Time of the reservation has to be equal to or more than the current time if reservation is today.</w:t>
-      </w:r>
-    </w:p>
-    <w:p>
-      <w:pPr>
-        <w:pStyle w:val="ListParagraph"/>
-        <w:spacing w:after="0"/>
-        <w:ind w:left="1440"/>
-        <w:rPr>
-          <w:sz w:val="28"/>
-          <w:szCs w:val="36"/>
-        </w:rPr>
-      </w:pPr>
-      <w:r>
-        <w:rPr>
-          <w:sz w:val="28"/>
-          <w:szCs w:val="36"/>
-        </w:rPr>
-        <w:t xml:space="preserve"> </w:t>
-      </w:r>
-      <w:bookmarkStart w:id="0" w:name="_GoBack"/>
-      <w:bookmarkEnd w:id="0"/>
-    </w:p>
-    <w:p>
-      <w:pPr>
-        <w:spacing w:after="0"/>
-        <w:rPr>
-          <w:b/>
-          <w:sz w:val="28"/>
-          <w:szCs w:val="36"/>
-        </w:rPr>
-      </w:pPr>
-      <w:r>
-        <w:rPr>
           <w:noProof/>
         </w:rPr>
-        <w:lastRenderedPageBreak/>
         <w:drawing>
-          <wp:anchor distT="0" distB="0" distL="114300" distR="114300" simplePos="0" relativeHeight="251674624" behindDoc="1" locked="0" layoutInCell="1" allowOverlap="1" wp14:anchorId="5B6C9D67" wp14:editId="70DF6C1B">
+          <wp:anchor distT="0" distB="0" distL="114300" distR="114300" simplePos="0" relativeHeight="251674624" behindDoc="1" locked="0" layoutInCell="1" allowOverlap="1" wp14:anchorId="11BD8B8E" wp14:editId="2F9F908B">
             <wp:simplePos x="0" y="0"/>
             <wp:positionH relativeFrom="column">
-              <wp:posOffset>508000</wp:posOffset>
+              <wp:posOffset>431800</wp:posOffset>
             </wp:positionH>
             <wp:positionV relativeFrom="paragraph">
-              <wp:posOffset>47625</wp:posOffset>
+              <wp:posOffset>2809875</wp:posOffset>
             </wp:positionV>
-            <wp:extent cx="5035550" cy="1911350"/>
-            <wp:effectExtent l="0" t="0" r="0" b="0"/>
+            <wp:extent cx="5118735" cy="1943100"/>
+            <wp:effectExtent l="0" t="0" r="5715" b="0"/>
             <wp:wrapTight wrapText="bothSides">
               <wp:wrapPolygon edited="0">
                 <wp:start x="0" y="0"/>
-                <wp:lineTo x="0" y="21313"/>
-                <wp:lineTo x="21491" y="21313"/>
-                <wp:lineTo x="21491" y="0"/>
+                <wp:lineTo x="0" y="21388"/>
+                <wp:lineTo x="21544" y="21388"/>
+                <wp:lineTo x="21544" y="0"/>
                 <wp:lineTo x="0" y="0"/>
               </wp:wrapPolygon>
             </wp:wrapTight>
@@ -3288,7 +3215,7 @@
                   <pic:spPr>
                     <a:xfrm>
                       <a:off x="0" y="0"/>
-                      <a:ext cx="5035550" cy="1911350"/>
+                      <a:ext cx="5118735" cy="1943100"/>
                     </a:xfrm>
                     <a:prstGeom prst="rect">
                       <a:avLst/>
@@ -3306,6 +3233,331 @@
           </wp:anchor>
         </w:drawing>
       </w:r>
+      <w:r>
+        <w:rPr>
+          <w:sz w:val="28"/>
+          <w:szCs w:val="36"/>
+        </w:rPr>
+        <w:t>Start Time of the reservation has to be equal to or more than the current time if reservation is today.</w:t>
+      </w:r>
+    </w:p>
+    <w:p>
+      <w:pPr>
+        <w:pStyle w:val="ListParagraph"/>
+        <w:numPr>
+          <w:ilvl w:val="1"/>
+          <w:numId w:val="4"/>
+        </w:numPr>
+        <w:spacing w:after="0"/>
+        <w:rPr>
+          <w:sz w:val="28"/>
+          <w:szCs w:val="36"/>
+        </w:rPr>
+      </w:pPr>
+      <w:bookmarkStart w:id="0" w:name="_GoBack"/>
+      <w:r>
+        <w:rPr>
+          <w:noProof/>
+        </w:rPr>
+        <w:lastRenderedPageBreak/>
+        <w:drawing>
+          <wp:anchor distT="0" distB="0" distL="114300" distR="114300" simplePos="0" relativeHeight="251675648" behindDoc="1" locked="0" layoutInCell="1" allowOverlap="1" wp14:anchorId="6E6154D2" wp14:editId="27000171">
+            <wp:simplePos x="0" y="0"/>
+            <wp:positionH relativeFrom="column">
+              <wp:posOffset>704850</wp:posOffset>
+            </wp:positionH>
+            <wp:positionV relativeFrom="paragraph">
+              <wp:posOffset>1032510</wp:posOffset>
+            </wp:positionV>
+            <wp:extent cx="5092700" cy="1918970"/>
+            <wp:effectExtent l="0" t="0" r="0" b="5080"/>
+            <wp:wrapTight wrapText="bothSides">
+              <wp:wrapPolygon edited="0">
+                <wp:start x="0" y="0"/>
+                <wp:lineTo x="0" y="21443"/>
+                <wp:lineTo x="21492" y="21443"/>
+                <wp:lineTo x="21492" y="0"/>
+                <wp:lineTo x="0" y="0"/>
+              </wp:wrapPolygon>
+            </wp:wrapTight>
+            <wp:docPr id="19" name="Picture 19"/>
+            <wp:cNvGraphicFramePr>
+              <a:graphicFrameLocks xmlns:a="http://schemas.openxmlformats.org/drawingml/2006/main" noChangeAspect="1"/>
+            </wp:cNvGraphicFramePr>
+            <a:graphic xmlns:a="http://schemas.openxmlformats.org/drawingml/2006/main">
+              <a:graphicData uri="http://schemas.openxmlformats.org/drawingml/2006/picture">
+                <pic:pic xmlns:pic="http://schemas.openxmlformats.org/drawingml/2006/picture">
+                  <pic:nvPicPr>
+                    <pic:cNvPr id="1" name=""/>
+                    <pic:cNvPicPr/>
+                  </pic:nvPicPr>
+                  <pic:blipFill>
+                    <a:blip r:embed="rId19" cstate="print">
+                      <a:extLst>
+                        <a:ext uri="{28A0092B-C50C-407E-A947-70E740481C1C}">
+                          <a14:useLocalDpi xmlns:a14="http://schemas.microsoft.com/office/drawing/2010/main" val="0"/>
+                        </a:ext>
+                      </a:extLst>
+                    </a:blip>
+                    <a:stretch>
+                      <a:fillRect/>
+                    </a:stretch>
+                  </pic:blipFill>
+                  <pic:spPr>
+                    <a:xfrm>
+                      <a:off x="0" y="0"/>
+                      <a:ext cx="5092700" cy="1918970"/>
+                    </a:xfrm>
+                    <a:prstGeom prst="rect">
+                      <a:avLst/>
+                    </a:prstGeom>
+                  </pic:spPr>
+                </pic:pic>
+              </a:graphicData>
+            </a:graphic>
+            <wp14:sizeRelH relativeFrom="page">
+              <wp14:pctWidth>0</wp14:pctWidth>
+            </wp14:sizeRelH>
+            <wp14:sizeRelV relativeFrom="page">
+              <wp14:pctHeight>0</wp14:pctHeight>
+            </wp14:sizeRelV>
+          </wp:anchor>
+        </w:drawing>
+      </w:r>
+      <w:bookmarkEnd w:id="0"/>
+      <w:r>
+        <w:rPr>
+          <w:sz w:val="28"/>
+          <w:szCs w:val="36"/>
+        </w:rPr>
+        <w:t>Reservation start time should not be</w:t>
+      </w:r>
+      <w:r>
+        <w:rPr>
+          <w:sz w:val="28"/>
+          <w:szCs w:val="36"/>
+        </w:rPr>
+        <w:t xml:space="preserve"> less than the resource available start time</w:t>
+      </w:r>
+      <w:r>
+        <w:rPr>
+          <w:sz w:val="28"/>
+          <w:szCs w:val="36"/>
+        </w:rPr>
+        <w:t>.</w:t>
+      </w:r>
+      <w:r>
+        <w:rPr>
+          <w:sz w:val="28"/>
+          <w:szCs w:val="36"/>
+        </w:rPr>
+        <w:t xml:space="preserve"> For example if the resource is available from 9 am – 11 pm, then a reservation of that resource from 8 am – anything doesn’t make sense.</w:t>
+      </w:r>
+    </w:p>
+    <w:p>
+      <w:pPr>
+        <w:pStyle w:val="ListParagraph"/>
+        <w:numPr>
+          <w:ilvl w:val="1"/>
+          <w:numId w:val="4"/>
+        </w:numPr>
+        <w:spacing w:after="0"/>
+        <w:rPr>
+          <w:sz w:val="28"/>
+          <w:szCs w:val="36"/>
+        </w:rPr>
+      </w:pPr>
+      <w:r>
+        <w:rPr>
+          <w:sz w:val="28"/>
+          <w:szCs w:val="36"/>
+        </w:rPr>
+        <w:t>Reservation end time should not be</w:t>
+      </w:r>
+      <w:r>
+        <w:rPr>
+          <w:sz w:val="28"/>
+          <w:szCs w:val="36"/>
+        </w:rPr>
+        <w:t xml:space="preserve"> more than the resource available end time</w:t>
+      </w:r>
+      <w:r>
+        <w:rPr>
+          <w:sz w:val="28"/>
+          <w:szCs w:val="36"/>
+        </w:rPr>
+        <w:t xml:space="preserve">. For </w:t>
+      </w:r>
+      <w:r>
+        <w:rPr>
+          <w:sz w:val="28"/>
+          <w:szCs w:val="36"/>
+        </w:rPr>
+        <w:t xml:space="preserve">example if the resource is available from 9 am – 11 pm, then a reservation of that resource from </w:t>
+      </w:r>
+      <w:r>
+        <w:rPr>
+          <w:sz w:val="28"/>
+          <w:szCs w:val="36"/>
+        </w:rPr>
+        <w:t>during anything 11 pm onwards is not acceptable.</w:t>
+      </w:r>
+    </w:p>
+    <w:p>
+      <w:pPr>
+        <w:spacing w:after="0"/>
+        <w:rPr>
+          <w:sz w:val="28"/>
+          <w:szCs w:val="36"/>
+        </w:rPr>
+      </w:pPr>
+    </w:p>
+    <w:p>
+      <w:pPr>
+        <w:spacing w:after="0"/>
+        <w:rPr>
+          <w:sz w:val="28"/>
+          <w:szCs w:val="36"/>
+        </w:rPr>
+      </w:pPr>
+    </w:p>
+    <w:p>
+      <w:pPr>
+        <w:pStyle w:val="ListParagraph"/>
+        <w:spacing w:after="0"/>
+        <w:ind w:left="1440"/>
+        <w:rPr>
+          <w:sz w:val="28"/>
+          <w:szCs w:val="36"/>
+        </w:rPr>
+      </w:pPr>
+    </w:p>
+    <w:p>
+      <w:pPr>
+        <w:spacing w:after="0"/>
+        <w:rPr>
+          <w:sz w:val="28"/>
+          <w:szCs w:val="36"/>
+        </w:rPr>
+      </w:pPr>
+    </w:p>
+    <w:p>
+      <w:pPr>
+        <w:pStyle w:val="ListParagraph"/>
+        <w:spacing w:after="0"/>
+        <w:ind w:left="1440"/>
+        <w:rPr>
+          <w:sz w:val="28"/>
+          <w:szCs w:val="36"/>
+        </w:rPr>
+      </w:pPr>
+      <w:r>
+        <w:rPr>
+          <w:sz w:val="28"/>
+          <w:szCs w:val="36"/>
+        </w:rPr>
+        <w:t xml:space="preserve"> </w:t>
+      </w:r>
+    </w:p>
+    <w:p>
+      <w:pPr>
+        <w:spacing w:after="0"/>
+        <w:rPr>
+          <w:b/>
+          <w:sz w:val="28"/>
+          <w:szCs w:val="36"/>
+        </w:rPr>
+      </w:pPr>
+    </w:p>
+    <w:p>
+      <w:pPr>
+        <w:spacing w:after="0"/>
+        <w:rPr>
+          <w:b/>
+          <w:sz w:val="28"/>
+          <w:szCs w:val="36"/>
+        </w:rPr>
+      </w:pPr>
+    </w:p>
+    <w:p>
+      <w:pPr>
+        <w:spacing w:after="0"/>
+        <w:rPr>
+          <w:b/>
+          <w:sz w:val="28"/>
+          <w:szCs w:val="36"/>
+        </w:rPr>
+      </w:pPr>
+    </w:p>
+    <w:p>
+      <w:pPr>
+        <w:spacing w:after="0"/>
+        <w:rPr>
+          <w:b/>
+          <w:sz w:val="28"/>
+          <w:szCs w:val="36"/>
+        </w:rPr>
+      </w:pPr>
+    </w:p>
+    <w:p>
+      <w:pPr>
+        <w:spacing w:after="0"/>
+        <w:rPr>
+          <w:b/>
+          <w:sz w:val="28"/>
+          <w:szCs w:val="36"/>
+        </w:rPr>
+      </w:pPr>
+    </w:p>
+    <w:p>
+      <w:pPr>
+        <w:spacing w:after="0"/>
+        <w:rPr>
+          <w:b/>
+          <w:sz w:val="28"/>
+          <w:szCs w:val="36"/>
+        </w:rPr>
+      </w:pPr>
+    </w:p>
+    <w:p>
+      <w:pPr>
+        <w:spacing w:after="0"/>
+        <w:rPr>
+          <w:b/>
+          <w:sz w:val="28"/>
+          <w:szCs w:val="36"/>
+        </w:rPr>
+      </w:pPr>
+    </w:p>
+    <w:p>
+      <w:pPr>
+        <w:spacing w:after="0"/>
+        <w:rPr>
+          <w:b/>
+          <w:sz w:val="28"/>
+          <w:szCs w:val="36"/>
+        </w:rPr>
+      </w:pPr>
+    </w:p>
+    <w:p>
+      <w:pPr>
+        <w:spacing w:after="0"/>
+        <w:rPr>
+          <w:b/>
+          <w:sz w:val="28"/>
+          <w:szCs w:val="36"/>
+        </w:rPr>
+      </w:pPr>
+    </w:p>
+    <w:p>
+      <w:pPr>
+        <w:spacing w:after="0"/>
+        <w:rPr>
+          <w:b/>
+          <w:sz w:val="28"/>
+          <w:szCs w:val="36"/>
+        </w:rPr>
+      </w:pPr>
     </w:p>
     <w:p>
       <w:pPr>
@@ -3410,7 +3662,7 @@
                     <pic:cNvPicPr/>
                   </pic:nvPicPr>
                   <pic:blipFill>
-                    <a:blip r:embed="rId19" cstate="print">
+                    <a:blip r:embed="rId20" cstate="print">
                       <a:extLst>
                         <a:ext uri="{28A0092B-C50C-407E-A947-70E740481C1C}">
                           <a14:useLocalDpi xmlns:a14="http://schemas.microsoft.com/office/drawing/2010/main" val="0"/>
@@ -3504,7 +3756,6 @@
         <w:rPr>
           <w:noProof/>
         </w:rPr>
-        <w:lastRenderedPageBreak/>
         <w:drawing>
           <wp:anchor distT="0" distB="0" distL="114300" distR="114300" simplePos="0" relativeHeight="251667456" behindDoc="1" locked="0" layoutInCell="1" allowOverlap="1">
             <wp:simplePos x="0" y="0"/>
@@ -3537,7 +3788,7 @@
                     <pic:cNvPicPr/>
                   </pic:nvPicPr>
                   <pic:blipFill>
-                    <a:blip r:embed="rId20" cstate="print">
+                    <a:blip r:embed="rId21" cstate="print">
                       <a:extLst>
                         <a:ext uri="{28A0092B-C50C-407E-A947-70E740481C1C}">
                           <a14:useLocalDpi xmlns:a14="http://schemas.microsoft.com/office/drawing/2010/main" val="0"/>
@@ -3621,6 +3872,7 @@
         <w:rPr>
           <w:noProof/>
         </w:rPr>
+        <w:lastRenderedPageBreak/>
         <w:drawing>
           <wp:anchor distT="0" distB="0" distL="114300" distR="114300" simplePos="0" relativeHeight="251668480" behindDoc="1" locked="0" layoutInCell="1" allowOverlap="1">
             <wp:simplePos x="0" y="0"/>
@@ -3653,7 +3905,7 @@
                     <pic:cNvPicPr/>
                   </pic:nvPicPr>
                   <pic:blipFill>
-                    <a:blip r:embed="rId21" cstate="print">
+                    <a:blip r:embed="rId22" cstate="print">
                       <a:extLst>
                         <a:ext uri="{28A0092B-C50C-407E-A947-70E740481C1C}">
                           <a14:useLocalDpi xmlns:a14="http://schemas.microsoft.com/office/drawing/2010/main" val="0"/>
@@ -3747,7 +3999,6 @@
         <w:rPr>
           <w:noProof/>
         </w:rPr>
-        <w:lastRenderedPageBreak/>
         <w:drawing>
           <wp:anchor distT="0" distB="0" distL="114300" distR="114300" simplePos="0" relativeHeight="251669504" behindDoc="1" locked="0" layoutInCell="1" allowOverlap="1">
             <wp:simplePos x="0" y="0"/>
@@ -3780,7 +4031,7 @@
                     <pic:cNvPicPr/>
                   </pic:nvPicPr>
                   <pic:blipFill>
-                    <a:blip r:embed="rId22" cstate="print">
+                    <a:blip r:embed="rId23" cstate="print">
                       <a:extLst>
                         <a:ext uri="{28A0092B-C50C-407E-A947-70E740481C1C}">
                           <a14:useLocalDpi xmlns:a14="http://schemas.microsoft.com/office/drawing/2010/main" val="0"/>
@@ -3884,6 +4135,7 @@
         <w:rPr>
           <w:noProof/>
         </w:rPr>
+        <w:lastRenderedPageBreak/>
         <w:drawing>
           <wp:anchor distT="0" distB="0" distL="114300" distR="114300" simplePos="0" relativeHeight="251670528" behindDoc="1" locked="0" layoutInCell="1" allowOverlap="1">
             <wp:simplePos x="0" y="0"/>
@@ -3916,7 +4168,7 @@
                     <pic:cNvPicPr/>
                   </pic:nvPicPr>
                   <pic:blipFill>
-                    <a:blip r:embed="rId23">
+                    <a:blip r:embed="rId24">
                       <a:extLst>
                         <a:ext uri="{28A0092B-C50C-407E-A947-70E740481C1C}">
                           <a14:useLocalDpi xmlns:a14="http://schemas.microsoft.com/office/drawing/2010/main" val="0"/>
@@ -5387,7 +5639,7 @@
 </file>
 
 <file path=customXml/itemProps1.xml><?xml version="1.0" encoding="utf-8"?>
-<ds:datastoreItem xmlns:ds="http://schemas.openxmlformats.org/officeDocument/2006/customXml" ds:itemID="{20B060E5-494F-4F4B-946C-C725BA7DD37A}">
+<ds:datastoreItem xmlns:ds="http://schemas.openxmlformats.org/officeDocument/2006/customXml" ds:itemID="{049D3A3E-22A2-4BF2-B028-570984E5EC25}">
   <ds:schemaRefs>
     <ds:schemaRef ds:uri="http://schemas.openxmlformats.org/officeDocument/2006/bibliography"/>
   </ds:schemaRefs>

</xml_diff>